<commit_message>
Updating previous answers & finalizing solution.
</commit_message>
<xml_diff>
--- a/Exercise5/Ray_Yadav_DSI_Exercise_05.docx
+++ b/Exercise5/Ray_Yadav_DSI_Exercise_05.docx
@@ -312,181 +312,43 @@
         <w:rPr>
           <w:lang w:val="en-US"/>
         </w:rPr>
-        <w:t xml:space="preserve">The schema that represents customers, products, and orders as well as their relationships are shown below. Also, their necessary properties are adde to the nodes and relationships. </w:t>
-      </w:r>
-    </w:p>
-    <w:p>
-      <w:pPr>
-        <w:rPr>
-          <w:lang w:val="en-US"/>
-        </w:rPr>
-      </w:pPr>
-    </w:p>
-    <w:p>
-      <w:pPr>
-        <w:rPr>
-          <w:lang w:val="en-US"/>
-        </w:rPr>
-      </w:pPr>
-      <w:r>
-        <w:rPr>
-          <w:noProof/>
-        </w:rPr>
-        <mc:AlternateContent>
-          <mc:Choice Requires="wps">
-            <w:drawing>
-              <wp:anchor distT="0" distB="0" distL="114300" distR="114300" simplePos="0" relativeHeight="251660288" behindDoc="0" locked="0" layoutInCell="1" allowOverlap="1" wp14:anchorId="0D6893D6" wp14:editId="7CE95266">
-                <wp:simplePos x="0" y="0"/>
-                <wp:positionH relativeFrom="column">
-                  <wp:posOffset>381000</wp:posOffset>
-                </wp:positionH>
-                <wp:positionV relativeFrom="paragraph">
-                  <wp:posOffset>3031490</wp:posOffset>
-                </wp:positionV>
-                <wp:extent cx="4610100" cy="152400"/>
-                <wp:effectExtent l="0" t="0" r="0" b="0"/>
-                <wp:wrapSquare wrapText="bothSides"/>
-                <wp:docPr id="85788784" name="Text Box 1"/>
-                <wp:cNvGraphicFramePr/>
-                <a:graphic xmlns:a="http://schemas.openxmlformats.org/drawingml/2006/main">
-                  <a:graphicData uri="http://schemas.microsoft.com/office/word/2010/wordprocessingShape">
-                    <wps:wsp>
-                      <wps:cNvSpPr txBox="1"/>
-                      <wps:spPr>
-                        <a:xfrm>
-                          <a:off x="0" y="0"/>
-                          <a:ext cx="4610100" cy="152400"/>
-                        </a:xfrm>
-                        <a:prstGeom prst="rect">
-                          <a:avLst/>
-                        </a:prstGeom>
-                        <a:solidFill>
-                          <a:prstClr val="white"/>
-                        </a:solidFill>
-                        <a:ln>
-                          <a:noFill/>
-                        </a:ln>
-                      </wps:spPr>
-                      <wps:txbx>
-                        <w:txbxContent>
-                          <w:p>
-                            <w:pPr>
-                              <w:pStyle w:val="Caption"/>
-                              <w:rPr>
-                                <w:lang w:val="en-US"/>
-                              </w:rPr>
-                            </w:pPr>
-                            <w:r>
-                              <w:t xml:space="preserve">Figure </w:t>
-                            </w:r>
-                            <w:r>
-                              <w:fldChar w:fldCharType="begin"/>
-                            </w:r>
-                            <w:r>
-                              <w:instrText xml:space="preserve"> SEQ Figure \* ARABIC </w:instrText>
-                            </w:r>
-                            <w:r>
-                              <w:fldChar w:fldCharType="separate"/>
-                            </w:r>
-                            <w:r>
-                              <w:rPr>
-                                <w:noProof/>
-                              </w:rPr>
-                              <w:t>2</w:t>
-                            </w:r>
-                            <w:r>
-                              <w:fldChar w:fldCharType="end"/>
-                            </w:r>
-                            <w:r>
-                              <w:t xml:space="preserve"> Schema that represents customer, products, and orders along with theirrelationships</w:t>
-                            </w:r>
-                          </w:p>
-                        </w:txbxContent>
-                      </wps:txbx>
-                      <wps:bodyPr rot="0" spcFirstLastPara="0" vertOverflow="overflow" horzOverflow="overflow" vert="horz" wrap="square" lIns="0" tIns="0" rIns="0" bIns="0" numCol="1" spcCol="0" rtlCol="0" fromWordArt="0" anchor="t" anchorCtr="0" forceAA="0" compatLnSpc="1">
-                        <a:prstTxWarp prst="textNoShape">
-                          <a:avLst/>
-                        </a:prstTxWarp>
-                        <a:noAutofit/>
-                      </wps:bodyPr>
-                    </wps:wsp>
-                  </a:graphicData>
-                </a:graphic>
-                <wp14:sizeRelH relativeFrom="margin">
-                  <wp14:pctWidth>0</wp14:pctWidth>
-                </wp14:sizeRelH>
-                <wp14:sizeRelV relativeFrom="margin">
-                  <wp14:pctHeight>0</wp14:pctHeight>
-                </wp14:sizeRelV>
-              </wp:anchor>
-            </w:drawing>
-          </mc:Choice>
-          <mc:Fallback>
-            <w:pict>
-              <v:shapetype w14:anchorId="0D6893D6" id="_x0000_t202" coordsize="21600,21600" o:spt="202" path="m,l,21600r21600,l21600,xe">
-                <v:stroke joinstyle="miter"/>
-                <v:path gradientshapeok="t" o:connecttype="rect"/>
-              </v:shapetype>
-              <v:shape id="Text Box 1" o:spid="_x0000_s1026" type="#_x0000_t202" style="position:absolute;margin-left:30pt;margin-top:238.7pt;width:363pt;height:12pt;z-index:251660288;visibility:visible;mso-wrap-style:square;mso-width-percent:0;mso-height-percent:0;mso-wrap-distance-left:9pt;mso-wrap-distance-top:0;mso-wrap-distance-right:9pt;mso-wrap-distance-bottom:0;mso-position-horizontal:absolute;mso-position-horizontal-relative:text;mso-position-vertical:absolute;mso-position-vertical-relative:text;mso-width-percent:0;mso-height-percent:0;mso-width-relative:margin;mso-height-relative:margin;v-text-anchor:top" o:gfxdata="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" stroked="f">
-                <v:textbox inset="0,0,0,0">
-                  <w:txbxContent>
-                    <w:p>
-                      <w:pPr>
-                        <w:pStyle w:val="Caption"/>
-                        <w:rPr>
-                          <w:lang w:val="en-US"/>
-                        </w:rPr>
-                      </w:pPr>
-                      <w:r>
-                        <w:t xml:space="preserve">Figure </w:t>
-                      </w:r>
-                      <w:r>
-                        <w:fldChar w:fldCharType="begin"/>
-                      </w:r>
-                      <w:r>
-                        <w:instrText xml:space="preserve"> SEQ Figure \* ARABIC </w:instrText>
-                      </w:r>
-                      <w:r>
-                        <w:fldChar w:fldCharType="separate"/>
-                      </w:r>
-                      <w:r>
-                        <w:rPr>
-                          <w:noProof/>
-                        </w:rPr>
-                        <w:t>2</w:t>
-                      </w:r>
-                      <w:r>
-                        <w:fldChar w:fldCharType="end"/>
-                      </w:r>
-                      <w:r>
-                        <w:t xml:space="preserve"> Schema that represents customer, products, and orders along with theirrelationships</w:t>
-                      </w:r>
-                    </w:p>
-                  </w:txbxContent>
-                </v:textbox>
-                <w10:wrap type="square"/>
-              </v:shape>
-            </w:pict>
-          </mc:Fallback>
-        </mc:AlternateContent>
-      </w:r>
+        <w:t xml:space="preserve">The schema that represents customers, products, and orders as well as their relationships are shown below. Also, their necessary properties are </w:t>
+      </w:r>
+      <w:proofErr w:type="spellStart"/>
+      <w:r>
+        <w:rPr>
+          <w:lang w:val="en-US"/>
+        </w:rPr>
+        <w:t>adde</w:t>
+      </w:r>
+      <w:proofErr w:type="spellEnd"/>
+      <w:r>
+        <w:rPr>
+          <w:lang w:val="en-US"/>
+        </w:rPr>
+        <w:t xml:space="preserve"> to the nodes and relationships. </w:t>
+      </w:r>
+    </w:p>
+    <w:p>
+      <w:pPr>
+        <w:rPr>
+          <w:lang w:val="en-US"/>
+        </w:rPr>
+      </w:pPr>
+    </w:p>
+    <w:p>
+      <w:pPr>
+        <w:keepNext/>
+      </w:pPr>
       <w:r>
         <w:rPr>
           <w:lang w:val="en-US"/>
         </w:rPr>
         <w:drawing>
-          <wp:anchor distT="0" distB="0" distL="114300" distR="114300" simplePos="0" relativeHeight="251658240" behindDoc="0" locked="0" layoutInCell="1" allowOverlap="1" wp14:anchorId="53CECDA4" wp14:editId="5686B169">
-            <wp:simplePos x="0" y="0"/>
-            <wp:positionH relativeFrom="column">
-              <wp:posOffset>586740</wp:posOffset>
-            </wp:positionH>
-            <wp:positionV relativeFrom="paragraph">
-              <wp:posOffset>6985</wp:posOffset>
-            </wp:positionV>
-            <wp:extent cx="1439545" cy="2964180"/>
-            <wp:effectExtent l="0" t="0" r="0" b="0"/>
-            <wp:wrapTopAndBottom/>
-            <wp:docPr id="1831770460" name="Picture 1" descr="A diagram of a order&#10;&#10;Description automatically generated"/>
+          <wp:inline distT="0" distB="0" distL="0" distR="0" wp14:anchorId="5BDF6608" wp14:editId="6D027023">
+            <wp:extent cx="2044646" cy="4259580"/>
+            <wp:effectExtent l="0" t="0" r="635" b="0"/>
+            <wp:docPr id="1157480656" name="Picture 1" descr="A diagram of a order&#10;&#10;Description automatically generated"/>
             <wp:cNvGraphicFramePr>
               <a:graphicFrameLocks xmlns:a="http://schemas.openxmlformats.org/drawingml/2006/main" noChangeAspect="1"/>
             </wp:cNvGraphicFramePr>
@@ -494,17 +356,11 @@
               <a:graphicData uri="http://schemas.openxmlformats.org/drawingml/2006/picture">
                 <pic:pic xmlns:pic="http://schemas.openxmlformats.org/drawingml/2006/picture">
                   <pic:nvPicPr>
-                    <pic:cNvPr id="1831770460" name="Picture 1" descr="A diagram of a order&#10;&#10;Description automatically generated"/>
+                    <pic:cNvPr id="1157480656" name="Picture 1" descr="A diagram of a order&#10;&#10;Description automatically generated"/>
                     <pic:cNvPicPr/>
                   </pic:nvPicPr>
                   <pic:blipFill>
-                    <a:blip r:embed="rId6" cstate="print">
-                      <a:extLst>
-                        <a:ext uri="{28A0092B-C50C-407E-A947-70E740481C1C}">
-                          <a14:useLocalDpi xmlns:a14="http://schemas.microsoft.com/office/drawing/2010/main" val="0"/>
-                        </a:ext>
-                      </a:extLst>
-                    </a:blip>
+                    <a:blip r:embed="rId6"/>
                     <a:stretch>
                       <a:fillRect/>
                     </a:stretch>
@@ -512,7 +368,7 @@
                   <pic:spPr>
                     <a:xfrm>
                       <a:off x="0" y="0"/>
-                      <a:ext cx="1439545" cy="2964180"/>
+                      <a:ext cx="2085983" cy="4345696"/>
                     </a:xfrm>
                     <a:prstGeom prst="rect">
                       <a:avLst/>
@@ -521,15 +377,57 @@
                 </pic:pic>
               </a:graphicData>
             </a:graphic>
-            <wp14:sizeRelH relativeFrom="margin">
-              <wp14:pctWidth>0</wp14:pctWidth>
-            </wp14:sizeRelH>
-            <wp14:sizeRelV relativeFrom="margin">
-              <wp14:pctHeight>0</wp14:pctHeight>
-            </wp14:sizeRelV>
-          </wp:anchor>
+          </wp:inline>
         </w:drawing>
       </w:r>
+    </w:p>
+    <w:p>
+      <w:pPr>
+        <w:pStyle w:val="Caption"/>
+        <w:rPr>
+          <w:lang w:val="en-US"/>
+        </w:rPr>
+      </w:pPr>
+      <w:r>
+        <w:t xml:space="preserve">Figure </w:t>
+      </w:r>
+      <w:r>
+        <w:fldChar w:fldCharType="begin"/>
+      </w:r>
+      <w:r>
+        <w:instrText xml:space="preserve"> SEQ Figure \* ARABIC </w:instrText>
+      </w:r>
+      <w:r>
+        <w:fldChar w:fldCharType="separate"/>
+      </w:r>
+      <w:r>
+        <w:rPr>
+          <w:noProof/>
+        </w:rPr>
+        <w:t>2</w:t>
+      </w:r>
+      <w:r>
+        <w:fldChar w:fldCharType="end"/>
+      </w:r>
+      <w:r>
+        <w:t xml:space="preserve"> </w:t>
+      </w:r>
+      <w:r>
+        <w:t>Schema that represents customer, products, and orders along with their</w:t>
+      </w:r>
+      <w:r>
+        <w:t xml:space="preserve"> </w:t>
+      </w:r>
+      <w:r>
+        <w:t>relationships</w:t>
+      </w:r>
+    </w:p>
+    <w:p>
+      <w:pPr>
+        <w:rPr>
+          <w:lang w:val="en-US"/>
+        </w:rPr>
+      </w:pPr>
     </w:p>
     <w:p>
       <w:pPr>
@@ -552,7 +450,15 @@
           <w:bCs/>
           <w:lang w:val="en-US"/>
         </w:rPr>
-        <w:t>Assignment II:B</w:t>
+        <w:t xml:space="preserve">Assignment </w:t>
+      </w:r>
+      <w:r>
+        <w:rPr>
+          <w:b/>
+          <w:bCs/>
+          <w:lang w:val="en-US"/>
+        </w:rPr>
+        <w:t>II: B</w:t>
       </w:r>
     </w:p>
     <w:p>
@@ -570,74 +476,113 @@
         <w:rPr>
           <w:lang w:val="en-US"/>
         </w:rPr>
-        <w:t xml:space="preserve"> Order nodes and properties according to the model using the MERGE command is shown below. </w:t>
-      </w:r>
-    </w:p>
-    <w:p>
-      <w:pPr>
-        <w:rPr>
-          <w:lang w:val="en-US"/>
-        </w:rPr>
-      </w:pPr>
-    </w:p>
-    <w:p>
-      <w:pPr>
-        <w:rPr>
-          <w:lang w:val="en-US"/>
-        </w:rPr>
-      </w:pPr>
-    </w:p>
-    <w:p>
-      <w:pPr>
-        <w:rPr>
-          <w:lang w:val="en-US"/>
-        </w:rPr>
-      </w:pPr>
-    </w:p>
-    <w:p>
-      <w:pPr>
-        <w:rPr>
-          <w:lang w:val="en-US"/>
-        </w:rPr>
-      </w:pPr>
-    </w:p>
-    <w:p>
-      <w:pPr>
-        <w:rPr>
-          <w:lang w:val="en-US"/>
-        </w:rPr>
-      </w:pPr>
-    </w:p>
-    <w:p>
-      <w:pPr>
-        <w:rPr>
-          <w:lang w:val="en-US"/>
-        </w:rPr>
-      </w:pPr>
-    </w:p>
-    <w:p>
-      <w:pPr>
-        <w:rPr>
-          <w:lang w:val="en-US"/>
-        </w:rPr>
-      </w:pPr>
-    </w:p>
-    <w:p>
-      <w:pPr>
-        <w:rPr>
-          <w:lang w:val="en-US"/>
-        </w:rPr>
-      </w:pPr>
-    </w:p>
-    <w:p>
-      <w:pPr>
+        <w:t xml:space="preserve"> Order nodes and properties according to the model using the MERGE command</w:t>
+      </w:r>
+      <w:r>
+        <w:rPr>
+          <w:lang w:val="en-US"/>
+        </w:rPr>
+        <w:t xml:space="preserve"> are created and shown</w:t>
+      </w:r>
+      <w:r>
+        <w:rPr>
+          <w:lang w:val="en-US"/>
+        </w:rPr>
+        <w:t xml:space="preserve"> below</w:t>
+      </w:r>
+      <w:r>
+        <w:rPr>
+          <w:lang w:val="en-US"/>
+        </w:rPr>
+        <w:t>. Also, the result is checked by using the MATCH clause.</w:t>
+      </w:r>
+    </w:p>
+    <w:p>
+      <w:pPr>
+        <w:rPr>
+          <w:lang w:val="en-US"/>
+        </w:rPr>
+      </w:pPr>
+    </w:p>
+    <w:p>
+      <w:pPr>
+        <w:keepNext/>
         <w:tabs>
           <w:tab w:val="left" w:pos="900"/>
         </w:tabs>
-        <w:rPr>
-          <w:lang w:val="en-US"/>
-        </w:rPr>
-      </w:pPr>
+      </w:pPr>
+      <w:r>
+        <w:rPr>
+          <w:lang w:val="en-US"/>
+        </w:rPr>
+        <w:drawing>
+          <wp:inline distT="0" distB="0" distL="0" distR="0" wp14:anchorId="1D394C10" wp14:editId="7F45F5B4">
+            <wp:extent cx="5731510" cy="1913255"/>
+            <wp:effectExtent l="0" t="0" r="0" b="4445"/>
+            <wp:docPr id="1670875780" name="Picture 1" descr="A screenshot of a computer&#10;&#10;Description automatically generated"/>
+            <wp:cNvGraphicFramePr>
+              <a:graphicFrameLocks xmlns:a="http://schemas.openxmlformats.org/drawingml/2006/main" noChangeAspect="1"/>
+            </wp:cNvGraphicFramePr>
+            <a:graphic xmlns:a="http://schemas.openxmlformats.org/drawingml/2006/main">
+              <a:graphicData uri="http://schemas.openxmlformats.org/drawingml/2006/picture">
+                <pic:pic xmlns:pic="http://schemas.openxmlformats.org/drawingml/2006/picture">
+                  <pic:nvPicPr>
+                    <pic:cNvPr id="1670875780" name="Picture 1" descr="A screenshot of a computer&#10;&#10;Description automatically generated"/>
+                    <pic:cNvPicPr/>
+                  </pic:nvPicPr>
+                  <pic:blipFill>
+                    <a:blip r:embed="rId7"/>
+                    <a:stretch>
+                      <a:fillRect/>
+                    </a:stretch>
+                  </pic:blipFill>
+                  <pic:spPr>
+                    <a:xfrm>
+                      <a:off x="0" y="0"/>
+                      <a:ext cx="5731510" cy="1913255"/>
+                    </a:xfrm>
+                    <a:prstGeom prst="rect">
+                      <a:avLst/>
+                    </a:prstGeom>
+                  </pic:spPr>
+                </pic:pic>
+              </a:graphicData>
+            </a:graphic>
+          </wp:inline>
+        </w:drawing>
+      </w:r>
+    </w:p>
+    <w:p>
+      <w:pPr>
+        <w:pStyle w:val="Caption"/>
+        <w:rPr>
+          <w:lang w:val="en-US"/>
+        </w:rPr>
+      </w:pPr>
+      <w:r>
+        <w:t xml:space="preserve">Figure </w:t>
+      </w:r>
+      <w:r>
+        <w:fldChar w:fldCharType="begin"/>
+      </w:r>
+      <w:r>
+        <w:instrText xml:space="preserve"> SEQ Figure \* ARABIC </w:instrText>
+      </w:r>
+      <w:r>
+        <w:fldChar w:fldCharType="separate"/>
+      </w:r>
+      <w:r>
+        <w:rPr>
+          <w:noProof/>
+        </w:rPr>
+        <w:t>3</w:t>
+      </w:r>
+      <w:r>
+        <w:fldChar w:fldCharType="end"/>
+      </w:r>
+      <w:r>
+        <w:t xml:space="preserve"> Creating Order nodes and setting their properties</w:t>
+      </w:r>
     </w:p>
     <w:p>
       <w:pPr>
@@ -688,11 +633,476 @@
           <w:lang w:val="en-US"/>
         </w:rPr>
       </w:pPr>
-      <w:r>
-        <w:rPr>
-          <w:lang w:val="en-US"/>
-        </w:rPr>
-        <w:t>A</w:t>
+    </w:p>
+    <w:p>
+      <w:pPr>
+        <w:pStyle w:val="ListParagraph"/>
+        <w:numPr>
+          <w:ilvl w:val="0"/>
+          <w:numId w:val="1"/>
+        </w:numPr>
+        <w:tabs>
+          <w:tab w:val="left" w:pos="900"/>
+        </w:tabs>
+        <w:rPr>
+          <w:lang w:val="en-US"/>
+        </w:rPr>
+      </w:pPr>
+      <w:r>
+        <w:rPr>
+          <w:lang w:val="en-US"/>
+        </w:rPr>
+        <w:t xml:space="preserve">Now, the results after extending the Cypher to create the Product Nodes is shown below. </w:t>
+      </w:r>
+    </w:p>
+    <w:p>
+      <w:pPr>
+        <w:pStyle w:val="ListParagraph"/>
+        <w:keepNext/>
+        <w:tabs>
+          <w:tab w:val="left" w:pos="900"/>
+        </w:tabs>
+      </w:pPr>
+      <w:r>
+        <w:rPr>
+          <w:lang w:val="en-US"/>
+        </w:rPr>
+        <w:drawing>
+          <wp:inline distT="0" distB="0" distL="0" distR="0" wp14:anchorId="6D961DD5" wp14:editId="4E23C759">
+            <wp:extent cx="5731510" cy="1668145"/>
+            <wp:effectExtent l="0" t="0" r="0" b="0"/>
+            <wp:docPr id="1739795243" name="Picture 1" descr="A screenshot of a computer program&#10;&#10;Description automatically generated"/>
+            <wp:cNvGraphicFramePr>
+              <a:graphicFrameLocks xmlns:a="http://schemas.openxmlformats.org/drawingml/2006/main" noChangeAspect="1"/>
+            </wp:cNvGraphicFramePr>
+            <a:graphic xmlns:a="http://schemas.openxmlformats.org/drawingml/2006/main">
+              <a:graphicData uri="http://schemas.openxmlformats.org/drawingml/2006/picture">
+                <pic:pic xmlns:pic="http://schemas.openxmlformats.org/drawingml/2006/picture">
+                  <pic:nvPicPr>
+                    <pic:cNvPr id="1739795243" name="Picture 1" descr="A screenshot of a computer program&#10;&#10;Description automatically generated"/>
+                    <pic:cNvPicPr/>
+                  </pic:nvPicPr>
+                  <pic:blipFill>
+                    <a:blip r:embed="rId8"/>
+                    <a:stretch>
+                      <a:fillRect/>
+                    </a:stretch>
+                  </pic:blipFill>
+                  <pic:spPr>
+                    <a:xfrm>
+                      <a:off x="0" y="0"/>
+                      <a:ext cx="5731510" cy="1668145"/>
+                    </a:xfrm>
+                    <a:prstGeom prst="rect">
+                      <a:avLst/>
+                    </a:prstGeom>
+                  </pic:spPr>
+                </pic:pic>
+              </a:graphicData>
+            </a:graphic>
+          </wp:inline>
+        </w:drawing>
+      </w:r>
+    </w:p>
+    <w:p>
+      <w:pPr>
+        <w:pStyle w:val="Caption"/>
+      </w:pPr>
+      <w:r>
+        <w:t xml:space="preserve">Figure </w:t>
+      </w:r>
+      <w:r>
+        <w:fldChar w:fldCharType="begin"/>
+      </w:r>
+      <w:r>
+        <w:instrText xml:space="preserve"> SEQ Figure \* ARABIC </w:instrText>
+      </w:r>
+      <w:r>
+        <w:fldChar w:fldCharType="separate"/>
+      </w:r>
+      <w:r>
+        <w:rPr>
+          <w:noProof/>
+        </w:rPr>
+        <w:t>4</w:t>
+      </w:r>
+      <w:r>
+        <w:fldChar w:fldCharType="end"/>
+      </w:r>
+      <w:r>
+        <w:t xml:space="preserve"> Cypher extended to create Product nodes.</w:t>
+      </w:r>
+    </w:p>
+    <w:p>
+      <w:pPr>
+        <w:rPr>
+          <w:lang w:val="en-US"/>
+        </w:rPr>
+      </w:pPr>
+    </w:p>
+    <w:p>
+      <w:pPr>
+        <w:pStyle w:val="ListParagraph"/>
+        <w:numPr>
+          <w:ilvl w:val="0"/>
+          <w:numId w:val="1"/>
+        </w:numPr>
+        <w:rPr>
+          <w:lang w:val="en-US"/>
+        </w:rPr>
+      </w:pPr>
+      <w:r>
+        <w:rPr>
+          <w:lang w:val="en-US"/>
+        </w:rPr>
+        <w:t xml:space="preserve">After connecting Order nodes with the Product nodes and adding the Quantity parameter, the Cypher parts </w:t>
+      </w:r>
+      <w:r>
+        <w:rPr>
+          <w:lang w:val="en-US"/>
+        </w:rPr>
+        <w:t>look</w:t>
+      </w:r>
+      <w:r>
+        <w:rPr>
+          <w:lang w:val="en-US"/>
+        </w:rPr>
+        <w:t xml:space="preserve"> like this. </w:t>
+      </w:r>
+    </w:p>
+    <w:p>
+      <w:pPr>
+        <w:pStyle w:val="ListParagraph"/>
+        <w:keepNext/>
+      </w:pPr>
+      <w:r>
+        <w:drawing>
+          <wp:inline distT="0" distB="0" distL="0" distR="0" wp14:anchorId="37484A58" wp14:editId="3938F2D1">
+            <wp:extent cx="5731510" cy="1679575"/>
+            <wp:effectExtent l="0" t="0" r="0" b="0"/>
+            <wp:docPr id="260990179" name="Picture 1" descr="A screen shot of a computer program&#10;&#10;Description automatically generated"/>
+            <wp:cNvGraphicFramePr>
+              <a:graphicFrameLocks xmlns:a="http://schemas.openxmlformats.org/drawingml/2006/main" noChangeAspect="1"/>
+            </wp:cNvGraphicFramePr>
+            <a:graphic xmlns:a="http://schemas.openxmlformats.org/drawingml/2006/main">
+              <a:graphicData uri="http://schemas.openxmlformats.org/drawingml/2006/picture">
+                <pic:pic xmlns:pic="http://schemas.openxmlformats.org/drawingml/2006/picture">
+                  <pic:nvPicPr>
+                    <pic:cNvPr id="260990179" name="Picture 1" descr="A screen shot of a computer program&#10;&#10;Description automatically generated"/>
+                    <pic:cNvPicPr/>
+                  </pic:nvPicPr>
+                  <pic:blipFill>
+                    <a:blip r:embed="rId9"/>
+                    <a:stretch>
+                      <a:fillRect/>
+                    </a:stretch>
+                  </pic:blipFill>
+                  <pic:spPr>
+                    <a:xfrm>
+                      <a:off x="0" y="0"/>
+                      <a:ext cx="5731510" cy="1679575"/>
+                    </a:xfrm>
+                    <a:prstGeom prst="rect">
+                      <a:avLst/>
+                    </a:prstGeom>
+                  </pic:spPr>
+                </pic:pic>
+              </a:graphicData>
+            </a:graphic>
+          </wp:inline>
+        </w:drawing>
+      </w:r>
+      <w:r>
+        <w:drawing>
+          <wp:inline distT="0" distB="0" distL="0" distR="0" wp14:anchorId="76C2D853" wp14:editId="167C7473">
+            <wp:extent cx="5731510" cy="1679575"/>
+            <wp:effectExtent l="0" t="0" r="0" b="0"/>
+            <wp:docPr id="1495906447" name="Picture 1" descr="A screenshot of a computer program&#10;&#10;Description automatically generated"/>
+            <wp:cNvGraphicFramePr>
+              <a:graphicFrameLocks xmlns:a="http://schemas.openxmlformats.org/drawingml/2006/main" noChangeAspect="1"/>
+            </wp:cNvGraphicFramePr>
+            <a:graphic xmlns:a="http://schemas.openxmlformats.org/drawingml/2006/main">
+              <a:graphicData uri="http://schemas.openxmlformats.org/drawingml/2006/picture">
+                <pic:pic xmlns:pic="http://schemas.openxmlformats.org/drawingml/2006/picture">
+                  <pic:nvPicPr>
+                    <pic:cNvPr id="1495906447" name="Picture 1" descr="A screenshot of a computer program&#10;&#10;Description automatically generated"/>
+                    <pic:cNvPicPr/>
+                  </pic:nvPicPr>
+                  <pic:blipFill>
+                    <a:blip r:embed="rId10"/>
+                    <a:stretch>
+                      <a:fillRect/>
+                    </a:stretch>
+                  </pic:blipFill>
+                  <pic:spPr>
+                    <a:xfrm>
+                      <a:off x="0" y="0"/>
+                      <a:ext cx="5731510" cy="1679575"/>
+                    </a:xfrm>
+                    <a:prstGeom prst="rect">
+                      <a:avLst/>
+                    </a:prstGeom>
+                  </pic:spPr>
+                </pic:pic>
+              </a:graphicData>
+            </a:graphic>
+          </wp:inline>
+        </w:drawing>
+      </w:r>
+      <w:r>
+        <w:drawing>
+          <wp:inline distT="0" distB="0" distL="0" distR="0" wp14:anchorId="13EA749A" wp14:editId="61F3227D">
+            <wp:extent cx="5731510" cy="1261110"/>
+            <wp:effectExtent l="0" t="0" r="0" b="0"/>
+            <wp:docPr id="765616602" name="Picture 1" descr="A screen shot of a computer program&#10;&#10;Description automatically generated"/>
+            <wp:cNvGraphicFramePr>
+              <a:graphicFrameLocks xmlns:a="http://schemas.openxmlformats.org/drawingml/2006/main" noChangeAspect="1"/>
+            </wp:cNvGraphicFramePr>
+            <a:graphic xmlns:a="http://schemas.openxmlformats.org/drawingml/2006/main">
+              <a:graphicData uri="http://schemas.openxmlformats.org/drawingml/2006/picture">
+                <pic:pic xmlns:pic="http://schemas.openxmlformats.org/drawingml/2006/picture">
+                  <pic:nvPicPr>
+                    <pic:cNvPr id="765616602" name="Picture 1" descr="A screen shot of a computer program&#10;&#10;Description automatically generated"/>
+                    <pic:cNvPicPr/>
+                  </pic:nvPicPr>
+                  <pic:blipFill>
+                    <a:blip r:embed="rId11"/>
+                    <a:stretch>
+                      <a:fillRect/>
+                    </a:stretch>
+                  </pic:blipFill>
+                  <pic:spPr>
+                    <a:xfrm>
+                      <a:off x="0" y="0"/>
+                      <a:ext cx="5731510" cy="1261110"/>
+                    </a:xfrm>
+                    <a:prstGeom prst="rect">
+                      <a:avLst/>
+                    </a:prstGeom>
+                  </pic:spPr>
+                </pic:pic>
+              </a:graphicData>
+            </a:graphic>
+          </wp:inline>
+        </w:drawing>
+      </w:r>
+    </w:p>
+    <w:p>
+      <w:pPr>
+        <w:pStyle w:val="Caption"/>
+      </w:pPr>
+      <w:r>
+        <w:t xml:space="preserve">Figure </w:t>
+      </w:r>
+      <w:r>
+        <w:fldChar w:fldCharType="begin"/>
+      </w:r>
+      <w:r>
+        <w:instrText xml:space="preserve"> SEQ Figure \* ARABIC </w:instrText>
+      </w:r>
+      <w:r>
+        <w:fldChar w:fldCharType="separate"/>
+      </w:r>
+      <w:r>
+        <w:rPr>
+          <w:noProof/>
+        </w:rPr>
+        <w:t>5</w:t>
+      </w:r>
+      <w:r>
+        <w:fldChar w:fldCharType="end"/>
+      </w:r>
+      <w:r>
+        <w:t xml:space="preserve"> Final Cyper part after connecting Order nodes with Product nodes</w:t>
+      </w:r>
+    </w:p>
+    <w:p>
+      <w:pPr>
+        <w:rPr>
+          <w:lang w:val="en-US"/>
+        </w:rPr>
+      </w:pPr>
+    </w:p>
+    <w:p>
+      <w:pPr>
+        <w:rPr>
+          <w:lang w:val="en-US"/>
+        </w:rPr>
+      </w:pPr>
+    </w:p>
+    <w:p>
+      <w:pPr>
+        <w:rPr>
+          <w:lang w:val="en-US"/>
+        </w:rPr>
+      </w:pPr>
+    </w:p>
+    <w:p>
+      <w:pPr>
+        <w:rPr>
+          <w:lang w:val="en-US"/>
+        </w:rPr>
+      </w:pPr>
+    </w:p>
+    <w:p>
+      <w:pPr>
+        <w:rPr>
+          <w:lang w:val="en-US"/>
+        </w:rPr>
+      </w:pPr>
+    </w:p>
+    <w:p>
+      <w:pPr>
+        <w:rPr>
+          <w:lang w:val="en-US"/>
+        </w:rPr>
+      </w:pPr>
+      <w:r>
+        <w:rPr>
+          <w:lang w:val="en-US"/>
+        </w:rPr>
+        <w:t>The result</w:t>
+      </w:r>
+      <w:r>
+        <w:rPr>
+          <w:lang w:val="en-US"/>
+        </w:rPr>
+        <w:t xml:space="preserve"> contain</w:t>
+      </w:r>
+      <w:r>
+        <w:rPr>
+          <w:lang w:val="en-US"/>
+        </w:rPr>
+        <w:t xml:space="preserve">ing </w:t>
+      </w:r>
+      <w:r>
+        <w:rPr>
+          <w:lang w:val="en-US"/>
+        </w:rPr>
+        <w:t xml:space="preserve">the </w:t>
+      </w:r>
+      <w:r>
+        <w:rPr>
+          <w:lang w:val="en-US"/>
+        </w:rPr>
+        <w:t>order,</w:t>
+      </w:r>
+      <w:r>
+        <w:rPr>
+          <w:lang w:val="en-US"/>
+        </w:rPr>
+        <w:t xml:space="preserve"> and their related products is shown here.</w:t>
+      </w:r>
+      <w:r>
+        <w:rPr>
+          <w:lang w:val="en-US"/>
+        </w:rPr>
+        <w:t xml:space="preserve"> We can see th</w:t>
+      </w:r>
+      <w:r>
+        <w:rPr>
+          <w:lang w:val="en-US"/>
+        </w:rPr>
+        <w:t xml:space="preserve">at there are 907 node labels (Order and Product) with 2,955 relationship types (CONTAINS). The Property keys also </w:t>
+      </w:r>
+      <w:r>
+        <w:rPr>
+          <w:lang w:val="en-US"/>
+        </w:rPr>
+        <w:t>reflect</w:t>
+      </w:r>
+      <w:r>
+        <w:rPr>
+          <w:lang w:val="en-US"/>
+        </w:rPr>
+        <w:t xml:space="preserve"> all the properties that were considered.</w:t>
+      </w:r>
+      <w:r>
+        <w:rPr>
+          <w:lang w:val="en-US"/>
+        </w:rPr>
+        <w:t xml:space="preserve"> </w:t>
+      </w:r>
+    </w:p>
+    <w:p>
+      <w:pPr>
+        <w:rPr>
+          <w:lang w:val="en-US"/>
+        </w:rPr>
+      </w:pPr>
+    </w:p>
+    <w:p>
+      <w:pPr>
+        <w:keepNext/>
+      </w:pPr>
+      <w:r>
+        <w:drawing>
+          <wp:inline distT="0" distB="0" distL="0" distR="0" wp14:anchorId="17170105" wp14:editId="35FAA0DD">
+            <wp:extent cx="5731510" cy="3556635"/>
+            <wp:effectExtent l="0" t="0" r="0" b="0"/>
+            <wp:docPr id="1281546012" name="Picture 1" descr="A screenshot of a computer&#10;&#10;Description automatically generated"/>
+            <wp:cNvGraphicFramePr>
+              <a:graphicFrameLocks xmlns:a="http://schemas.openxmlformats.org/drawingml/2006/main" noChangeAspect="1"/>
+            </wp:cNvGraphicFramePr>
+            <a:graphic xmlns:a="http://schemas.openxmlformats.org/drawingml/2006/main">
+              <a:graphicData uri="http://schemas.openxmlformats.org/drawingml/2006/picture">
+                <pic:pic xmlns:pic="http://schemas.openxmlformats.org/drawingml/2006/picture">
+                  <pic:nvPicPr>
+                    <pic:cNvPr id="1281546012" name="Picture 1" descr="A screenshot of a computer&#10;&#10;Description automatically generated"/>
+                    <pic:cNvPicPr/>
+                  </pic:nvPicPr>
+                  <pic:blipFill>
+                    <a:blip r:embed="rId12"/>
+                    <a:stretch>
+                      <a:fillRect/>
+                    </a:stretch>
+                  </pic:blipFill>
+                  <pic:spPr>
+                    <a:xfrm>
+                      <a:off x="0" y="0"/>
+                      <a:ext cx="5731510" cy="3556635"/>
+                    </a:xfrm>
+                    <a:prstGeom prst="rect">
+                      <a:avLst/>
+                    </a:prstGeom>
+                  </pic:spPr>
+                </pic:pic>
+              </a:graphicData>
+            </a:graphic>
+          </wp:inline>
+        </w:drawing>
+      </w:r>
+    </w:p>
+    <w:p>
+      <w:pPr>
+        <w:pStyle w:val="Caption"/>
+        <w:rPr>
+          <w:lang w:val="en-US"/>
+        </w:rPr>
+      </w:pPr>
+      <w:r>
+        <w:t xml:space="preserve">Figure </w:t>
+      </w:r>
+      <w:r>
+        <w:fldChar w:fldCharType="begin"/>
+      </w:r>
+      <w:r>
+        <w:instrText xml:space="preserve"> SEQ Figure \* ARABIC </w:instrText>
+      </w:r>
+      <w:r>
+        <w:fldChar w:fldCharType="separate"/>
+      </w:r>
+      <w:r>
+        <w:rPr>
+          <w:noProof/>
+        </w:rPr>
+        <w:t>6</w:t>
+      </w:r>
+      <w:r>
+        <w:fldChar w:fldCharType="end"/>
+      </w:r>
+      <w:r>
+        <w:t xml:space="preserve"> Final outlook of Cypher part</w:t>
       </w:r>
     </w:p>
     <w:sectPr>

</xml_diff>